<commit_message>
Added multiple lines inside the A3 Report
</commit_message>
<xml_diff>
--- a/API/BDSE07-API-0922_FrancisAbarca_A3/BDSE07-API-0922_FrancisAbarca_A3.docx
+++ b/API/BDSE07-API-0922_FrancisAbarca_A3/BDSE07-API-0922_FrancisAbarca_A3.docx
@@ -37,7 +37,7 @@
                     </pic:cNvPicPr>
                   </pic:nvPicPr>
                   <pic:blipFill>
-                    <a:blip r:embed="rId7">
+                    <a:blip r:embed="rId8">
                       <a:extLst>
                         <a:ext uri="{28A0092B-C50C-407E-A947-70E740481C1C}">
                           <a14:useLocalDpi xmlns:a14="http://schemas.microsoft.com/office/drawing/2010/main" val="0"/>
@@ -289,6 +289,7 @@
                 <w:lang w:val="en-PH"/>
               </w:rPr>
             </w:pPr>
+            <w:proofErr w:type="gramStart"/>
             <w:r>
               <w:rPr>
                 <w:sz w:val="24"/>
@@ -297,6 +298,7 @@
               </w:rPr>
               <w:t>Bachelor’s Degree in Software Engineering</w:t>
             </w:r>
+            <w:proofErr w:type="gramEnd"/>
           </w:p>
         </w:tc>
       </w:tr>
@@ -369,8 +371,19 @@
                 <w:szCs w:val="24"/>
                 <w:lang w:val="en-PH"/>
               </w:rPr>
-              <w:t>Implement O Auth Integration for SignUp</w:t>
+              <w:t xml:space="preserve">Implement O Auth Integration for </w:t>
             </w:r>
+            <w:proofErr w:type="spellStart"/>
+            <w:r>
+              <w:rPr>
+                <w:rFonts w:ascii="Gotham" w:hAnsi="Gotham" w:cstheme="minorHAnsi"/>
+                <w:sz w:val="24"/>
+                <w:szCs w:val="24"/>
+                <w:lang w:val="en-PH"/>
+              </w:rPr>
+              <w:t>SignUp</w:t>
+            </w:r>
+            <w:proofErr w:type="spellEnd"/>
           </w:p>
         </w:tc>
       </w:tr>
@@ -619,7 +632,7 @@
                           </pic:cNvPicPr>
                         </pic:nvPicPr>
                         <pic:blipFill>
-                          <a:blip r:embed="rId8" cstate="print">
+                          <a:blip r:embed="rId9" cstate="print">
                             <a:extLst>
                               <a:ext uri="{28A0092B-C50C-407E-A947-70E740481C1C}">
                                 <a14:useLocalDpi xmlns:a14="http://schemas.microsoft.com/office/drawing/2010/main" val="0"/>
@@ -937,8 +950,18 @@
           <w:sz w:val="24"/>
           <w:szCs w:val="24"/>
         </w:rPr>
-        <w:t>The scope of this assignment is to implement O Auth Integration for SignUp</w:t>
-      </w:r>
+        <w:t xml:space="preserve">The scope of this assignment is to implement O Auth Integration for </w:t>
+      </w:r>
+      <w:proofErr w:type="spellStart"/>
+      <w:r>
+        <w:rPr>
+          <w:rFonts w:ascii="Cambria" w:hAnsi="Cambria"/>
+          <w:sz w:val="24"/>
+          <w:szCs w:val="24"/>
+        </w:rPr>
+        <w:t>SignUp</w:t>
+      </w:r>
+      <w:proofErr w:type="spellEnd"/>
     </w:p>
     <w:p>
       <w:pPr>
@@ -1558,8 +1581,18 @@
           <w:sz w:val="24"/>
           <w:szCs w:val="24"/>
         </w:rPr>
-        <w:t>Create developers account on Facebook</w:t>
-      </w:r>
+        <w:t xml:space="preserve">Create developers account on </w:t>
+      </w:r>
+      <w:proofErr w:type="gramStart"/>
+      <w:r>
+        <w:rPr>
+          <w:rFonts w:ascii="Cambria" w:hAnsi="Cambria"/>
+          <w:sz w:val="24"/>
+          <w:szCs w:val="24"/>
+        </w:rPr>
+        <w:t>Facebook</w:t>
+      </w:r>
+      <w:proofErr w:type="gramEnd"/>
     </w:p>
     <w:p>
       <w:pPr>
@@ -1613,7 +1646,7 @@
                     <pic:cNvPicPr/>
                   </pic:nvPicPr>
                   <pic:blipFill>
-                    <a:blip r:embed="rId9"/>
+                    <a:blip r:embed="rId10"/>
                     <a:stretch>
                       <a:fillRect/>
                     </a:stretch>
@@ -1710,7 +1743,7 @@
                     <pic:cNvPicPr/>
                   </pic:nvPicPr>
                   <pic:blipFill>
-                    <a:blip r:embed="rId10"/>
+                    <a:blip r:embed="rId11"/>
                     <a:stretch>
                       <a:fillRect/>
                     </a:stretch>
@@ -1873,7 +1906,7 @@
                     <pic:cNvPicPr/>
                   </pic:nvPicPr>
                   <pic:blipFill>
-                    <a:blip r:embed="rId11"/>
+                    <a:blip r:embed="rId12"/>
                     <a:stretch>
                       <a:fillRect/>
                     </a:stretch>
@@ -1938,7 +1971,7 @@
                     <pic:cNvPicPr/>
                   </pic:nvPicPr>
                   <pic:blipFill>
-                    <a:blip r:embed="rId12"/>
+                    <a:blip r:embed="rId13"/>
                     <a:stretch>
                       <a:fillRect/>
                     </a:stretch>
@@ -2009,7 +2042,7 @@
                     <pic:cNvPicPr/>
                   </pic:nvPicPr>
                   <pic:blipFill>
-                    <a:blip r:embed="rId13"/>
+                    <a:blip r:embed="rId14"/>
                     <a:stretch>
                       <a:fillRect/>
                     </a:stretch>
@@ -2081,7 +2114,7 @@
                     <pic:cNvPicPr/>
                   </pic:nvPicPr>
                   <pic:blipFill>
-                    <a:blip r:embed="rId14"/>
+                    <a:blip r:embed="rId15"/>
                     <a:stretch>
                       <a:fillRect/>
                     </a:stretch>
@@ -2130,7 +2163,7 @@
       <w:pPr>
         <w:pStyle w:val="ListParagraph"/>
         <w:numPr>
-          <w:ilvl w:val="0"/>
+          <w:ilvl w:val="1"/>
           <w:numId w:val="4"/>
         </w:numPr>
         <w:spacing w:after="0"/>
@@ -2141,14 +2174,6 @@
           <w:szCs w:val="24"/>
         </w:rPr>
       </w:pPr>
-      <w:r>
-        <w:rPr>
-          <w:rFonts w:ascii="Cambria" w:hAnsi="Cambria"/>
-          <w:sz w:val="24"/>
-          <w:szCs w:val="24"/>
-        </w:rPr>
-        <w:t>Use created App Id and App Secret in Application.</w:t>
-      </w:r>
     </w:p>
     <w:p>
       <w:pPr>
@@ -2171,7 +2196,245 @@
           <w:sz w:val="24"/>
           <w:szCs w:val="24"/>
         </w:rPr>
+        <w:t>Use created App Id and App Secret in Application.</w:t>
+      </w:r>
+    </w:p>
+    <w:p>
+      <w:pPr>
+        <w:pStyle w:val="ListParagraph"/>
+        <w:numPr>
+          <w:ilvl w:val="1"/>
+          <w:numId w:val="4"/>
+        </w:numPr>
+        <w:spacing w:after="0"/>
+        <w:jc w:val="both"/>
+        <w:rPr>
+          <w:rFonts w:ascii="Cambria" w:hAnsi="Cambria"/>
+          <w:sz w:val="24"/>
+          <w:szCs w:val="24"/>
+        </w:rPr>
+      </w:pPr>
+    </w:p>
+    <w:p>
+      <w:pPr>
+        <w:pStyle w:val="ListParagraph"/>
+        <w:numPr>
+          <w:ilvl w:val="0"/>
+          <w:numId w:val="4"/>
+        </w:numPr>
+        <w:spacing w:after="0"/>
+        <w:jc w:val="both"/>
+        <w:rPr>
+          <w:rFonts w:ascii="Cambria" w:hAnsi="Cambria"/>
+          <w:sz w:val="24"/>
+          <w:szCs w:val="24"/>
+        </w:rPr>
+      </w:pPr>
+      <w:r>
+        <w:rPr>
+          <w:rFonts w:ascii="Cambria" w:hAnsi="Cambria"/>
+          <w:sz w:val="24"/>
+          <w:szCs w:val="24"/>
+        </w:rPr>
         <w:t>Login using Facebook.</w:t>
+      </w:r>
+    </w:p>
+    <w:p>
+      <w:pPr>
+        <w:pStyle w:val="ListParagraph"/>
+        <w:numPr>
+          <w:ilvl w:val="1"/>
+          <w:numId w:val="4"/>
+        </w:numPr>
+        <w:spacing w:after="0"/>
+        <w:rPr>
+          <w:rFonts w:ascii="Cambria" w:hAnsi="Cambria"/>
+          <w:sz w:val="24"/>
+          <w:szCs w:val="24"/>
+        </w:rPr>
+      </w:pPr>
+      <w:r>
+        <w:rPr>
+          <w:rFonts w:ascii="Cambria" w:hAnsi="Cambria"/>
+          <w:sz w:val="24"/>
+          <w:szCs w:val="24"/>
+        </w:rPr>
+        <w:t>Open the address</w:t>
+      </w:r>
+      <w:r>
+        <w:rPr>
+          <w:rFonts w:ascii="Cambria" w:hAnsi="Cambria"/>
+          <w:sz w:val="24"/>
+          <w:szCs w:val="24"/>
+        </w:rPr>
+        <w:t>:</w:t>
+      </w:r>
+      <w:r>
+        <w:rPr>
+          <w:rFonts w:ascii="Cambria" w:hAnsi="Cambria"/>
+          <w:sz w:val="24"/>
+          <w:szCs w:val="24"/>
+        </w:rPr>
+        <w:drawing>
+          <wp:inline distT="0" distB="0" distL="0" distR="0" wp14:anchorId="5F15891D" wp14:editId="474C7F98">
+            <wp:extent cx="5455920" cy="1699761"/>
+            <wp:effectExtent l="0" t="0" r="0" b="0"/>
+            <wp:docPr id="1516788666" name="Picture 1"/>
+            <wp:cNvGraphicFramePr>
+              <a:graphicFrameLocks xmlns:a="http://schemas.openxmlformats.org/drawingml/2006/main" noChangeAspect="1"/>
+            </wp:cNvGraphicFramePr>
+            <a:graphic xmlns:a="http://schemas.openxmlformats.org/drawingml/2006/main">
+              <a:graphicData uri="http://schemas.openxmlformats.org/drawingml/2006/picture">
+                <pic:pic xmlns:pic="http://schemas.openxmlformats.org/drawingml/2006/picture">
+                  <pic:nvPicPr>
+                    <pic:cNvPr id="1516788666" name=""/>
+                    <pic:cNvPicPr/>
+                  </pic:nvPicPr>
+                  <pic:blipFill>
+                    <a:blip r:embed="rId16"/>
+                    <a:stretch>
+                      <a:fillRect/>
+                    </a:stretch>
+                  </pic:blipFill>
+                  <pic:spPr>
+                    <a:xfrm>
+                      <a:off x="0" y="0"/>
+                      <a:ext cx="5483067" cy="1708218"/>
+                    </a:xfrm>
+                    <a:prstGeom prst="rect">
+                      <a:avLst/>
+                    </a:prstGeom>
+                  </pic:spPr>
+                </pic:pic>
+              </a:graphicData>
+            </a:graphic>
+          </wp:inline>
+        </w:drawing>
+      </w:r>
+    </w:p>
+    <w:p>
+      <w:pPr>
+        <w:pStyle w:val="ListParagraph"/>
+        <w:numPr>
+          <w:ilvl w:val="1"/>
+          <w:numId w:val="4"/>
+        </w:numPr>
+        <w:spacing w:after="0"/>
+        <w:rPr>
+          <w:rFonts w:ascii="Cambria" w:hAnsi="Cambria"/>
+          <w:sz w:val="24"/>
+          <w:szCs w:val="24"/>
+        </w:rPr>
+      </w:pPr>
+      <w:r>
+        <w:rPr>
+          <w:rFonts w:ascii="Cambria" w:hAnsi="Cambria"/>
+          <w:sz w:val="24"/>
+          <w:szCs w:val="24"/>
+        </w:rPr>
+        <w:t>Click on “Click Here”</w:t>
+      </w:r>
+    </w:p>
+    <w:p>
+      <w:pPr>
+        <w:pStyle w:val="ListParagraph"/>
+        <w:numPr>
+          <w:ilvl w:val="1"/>
+          <w:numId w:val="4"/>
+        </w:numPr>
+        <w:spacing w:after="0"/>
+        <w:rPr>
+          <w:rFonts w:ascii="Cambria" w:hAnsi="Cambria"/>
+          <w:sz w:val="24"/>
+          <w:szCs w:val="24"/>
+        </w:rPr>
+      </w:pPr>
+      <w:r>
+        <w:rPr>
+          <w:rFonts w:ascii="Cambria" w:hAnsi="Cambria"/>
+          <w:sz w:val="24"/>
+          <w:szCs w:val="24"/>
+        </w:rPr>
+        <w:t xml:space="preserve">Enter your </w:t>
+      </w:r>
+      <w:proofErr w:type="gramStart"/>
+      <w:r>
+        <w:rPr>
+          <w:rFonts w:ascii="Cambria" w:hAnsi="Cambria"/>
+          <w:sz w:val="24"/>
+          <w:szCs w:val="24"/>
+        </w:rPr>
+        <w:t>credentials</w:t>
+      </w:r>
+      <w:proofErr w:type="gramEnd"/>
+    </w:p>
+    <w:p>
+      <w:pPr>
+        <w:pStyle w:val="ListParagraph"/>
+        <w:numPr>
+          <w:ilvl w:val="1"/>
+          <w:numId w:val="4"/>
+        </w:numPr>
+        <w:spacing w:after="0"/>
+        <w:rPr>
+          <w:rFonts w:ascii="Cambria" w:hAnsi="Cambria"/>
+          <w:sz w:val="24"/>
+          <w:szCs w:val="24"/>
+        </w:rPr>
+      </w:pPr>
+      <w:r>
+        <w:rPr>
+          <w:rFonts w:ascii="Cambria" w:hAnsi="Cambria"/>
+          <w:sz w:val="24"/>
+          <w:szCs w:val="24"/>
+        </w:rPr>
+        <w:t>Enter your 2 Factor Authentication code.</w:t>
+      </w:r>
+    </w:p>
+    <w:p>
+      <w:pPr>
+        <w:pStyle w:val="ListParagraph"/>
+        <w:numPr>
+          <w:ilvl w:val="1"/>
+          <w:numId w:val="4"/>
+        </w:numPr>
+        <w:spacing w:after="0"/>
+        <w:rPr>
+          <w:rFonts w:ascii="Cambria" w:hAnsi="Cambria"/>
+          <w:sz w:val="24"/>
+          <w:szCs w:val="24"/>
+        </w:rPr>
+      </w:pPr>
+      <w:r>
+        <w:rPr>
+          <w:rFonts w:ascii="Cambria" w:hAnsi="Cambria"/>
+          <w:sz w:val="24"/>
+          <w:szCs w:val="24"/>
+        </w:rPr>
+        <w:t>Select XYZ Cars as your main.</w:t>
+      </w:r>
+    </w:p>
+    <w:p>
+      <w:pPr>
+        <w:pStyle w:val="ListParagraph"/>
+        <w:numPr>
+          <w:ilvl w:val="1"/>
+          <w:numId w:val="4"/>
+        </w:numPr>
+        <w:spacing w:after="0"/>
+        <w:rPr>
+          <w:rFonts w:ascii="Cambria" w:hAnsi="Cambria"/>
+          <w:sz w:val="24"/>
+          <w:szCs w:val="24"/>
+        </w:rPr>
+      </w:pPr>
+      <w:r>
+        <w:rPr>
+          <w:rFonts w:ascii="Cambria" w:hAnsi="Cambria"/>
+          <w:sz w:val="24"/>
+          <w:szCs w:val="24"/>
+        </w:rPr>
+        <w:t>Then it works.</w:t>
       </w:r>
     </w:p>
     <w:sectPr>
@@ -3923,4 +4186,16 @@
     </a:ext>
   </a:extLst>
 </a:theme>
+</file>
+
+<file path=customXml/item1.xml><?xml version="1.0" encoding="utf-8"?>
+<b:Sources xmlns:b="http://schemas.openxmlformats.org/officeDocument/2006/bibliography" xmlns="http://schemas.openxmlformats.org/officeDocument/2006/bibliography" SelectedStyle="\APASixthEditionOfficeOnline.xsl" StyleName="APA" Version="6"/>
+</file>
+
+<file path=customXml/itemProps1.xml><?xml version="1.0" encoding="utf-8"?>
+<ds:datastoreItem xmlns:ds="http://schemas.openxmlformats.org/officeDocument/2006/customXml" ds:itemID="{8264AC81-1348-4B83-8177-0B62518FA552}">
+  <ds:schemaRefs>
+    <ds:schemaRef ds:uri="http://schemas.openxmlformats.org/officeDocument/2006/bibliography"/>
+  </ds:schemaRefs>
+</ds:datastoreItem>
 </file>
</xml_diff>

<commit_message>
Added more items for Back-End
</commit_message>
<xml_diff>
--- a/API/BDSE07-API-0922_FrancisAbarca_A3/BDSE07-API-0922_FrancisAbarca_A3.docx
+++ b/API/BDSE07-API-0922_FrancisAbarca_A3/BDSE07-API-0922_FrancisAbarca_A3.docx
@@ -289,7 +289,6 @@
                 <w:lang w:val="en-PH"/>
               </w:rPr>
             </w:pPr>
-            <w:proofErr w:type="gramStart"/>
             <w:r>
               <w:rPr>
                 <w:sz w:val="24"/>
@@ -298,7 +297,6 @@
               </w:rPr>
               <w:t>Bachelor’s Degree in Software Engineering</w:t>
             </w:r>
-            <w:proofErr w:type="gramEnd"/>
           </w:p>
         </w:tc>
       </w:tr>
@@ -371,19 +369,8 @@
                 <w:szCs w:val="24"/>
                 <w:lang w:val="en-PH"/>
               </w:rPr>
-              <w:t xml:space="preserve">Implement O Auth Integration for </w:t>
+              <w:t>Implement O Auth Integration for SignUp</w:t>
             </w:r>
-            <w:proofErr w:type="spellStart"/>
-            <w:r>
-              <w:rPr>
-                <w:rFonts w:ascii="Gotham" w:hAnsi="Gotham" w:cstheme="minorHAnsi"/>
-                <w:sz w:val="24"/>
-                <w:szCs w:val="24"/>
-                <w:lang w:val="en-PH"/>
-              </w:rPr>
-              <w:t>SignUp</w:t>
-            </w:r>
-            <w:proofErr w:type="spellEnd"/>
           </w:p>
         </w:tc>
       </w:tr>
@@ -950,18 +937,8 @@
           <w:sz w:val="24"/>
           <w:szCs w:val="24"/>
         </w:rPr>
-        <w:t xml:space="preserve">The scope of this assignment is to implement O Auth Integration for </w:t>
-      </w:r>
-      <w:proofErr w:type="spellStart"/>
-      <w:r>
-        <w:rPr>
-          <w:rFonts w:ascii="Cambria" w:hAnsi="Cambria"/>
-          <w:sz w:val="24"/>
-          <w:szCs w:val="24"/>
-        </w:rPr>
-        <w:t>SignUp</w:t>
-      </w:r>
-      <w:proofErr w:type="spellEnd"/>
+        <w:t>The scope of this assignment is to implement O Auth Integration for SignUp</w:t>
+      </w:r>
     </w:p>
     <w:p>
       <w:pPr>
@@ -1581,18 +1558,8 @@
           <w:sz w:val="24"/>
           <w:szCs w:val="24"/>
         </w:rPr>
-        <w:t xml:space="preserve">Create developers account on </w:t>
-      </w:r>
-      <w:proofErr w:type="gramStart"/>
-      <w:r>
-        <w:rPr>
-          <w:rFonts w:ascii="Cambria" w:hAnsi="Cambria"/>
-          <w:sz w:val="24"/>
-          <w:szCs w:val="24"/>
-        </w:rPr>
-        <w:t>Facebook</w:t>
-      </w:r>
-      <w:proofErr w:type="gramEnd"/>
+        <w:t>Create developers account on Facebook</w:t>
+      </w:r>
     </w:p>
     <w:p>
       <w:pPr>
@@ -2332,7 +2299,15 @@
           <w:sz w:val="24"/>
           <w:szCs w:val="24"/>
         </w:rPr>
-        <w:t>Click on “Click Here”</w:t>
+        <w:t>Click on “Click Here</w:t>
+      </w:r>
+      <w:r>
+        <w:rPr>
+          <w:rFonts w:ascii="Cambria" w:hAnsi="Cambria"/>
+          <w:sz w:val="24"/>
+          <w:szCs w:val="24"/>
+        </w:rPr>
+        <w:t>”</w:t>
       </w:r>
     </w:p>
     <w:p>
@@ -2355,18 +2330,8 @@
           <w:sz w:val="24"/>
           <w:szCs w:val="24"/>
         </w:rPr>
-        <w:t xml:space="preserve">Enter your </w:t>
-      </w:r>
-      <w:proofErr w:type="gramStart"/>
-      <w:r>
-        <w:rPr>
-          <w:rFonts w:ascii="Cambria" w:hAnsi="Cambria"/>
-          <w:sz w:val="24"/>
-          <w:szCs w:val="24"/>
-        </w:rPr>
-        <w:t>credentials</w:t>
-      </w:r>
-      <w:proofErr w:type="gramEnd"/>
+        <w:t>Enter your credentials</w:t>
+      </w:r>
     </w:p>
     <w:p>
       <w:pPr>

</xml_diff>